<commit_message>
poročilo poprauleno in oddano
hvala ti še enkrat :3
</commit_message>
<xml_diff>
--- a/EMP-poročilo.docx
+++ b/EMP-poročilo.docx
@@ -4,7 +4,7 @@
   <w:body>
     <w:p>
       <w:pPr>
-        <w:pStyle w:val="Naslov"/>
+        <w:pStyle w:val="Title"/>
         <w:jc w:val="center"/>
         <w:rPr>
           <w:b/>
@@ -31,7 +31,7 @@
     </w:p>
     <w:p>
       <w:pPr>
-        <w:pStyle w:val="Naslov1"/>
+        <w:pStyle w:val="Heading1"/>
       </w:pPr>
       <w:r>
         <w:t>Opis projekta</w:t>
@@ -44,7 +44,7 @@
     </w:p>
     <w:p>
       <w:pPr>
-        <w:pStyle w:val="Naslov1"/>
+        <w:pStyle w:val="Heading1"/>
       </w:pPr>
       <w:r>
         <w:t>Tehnologije</w:t>
@@ -52,7 +52,7 @@
     </w:p>
     <w:p>
       <w:pPr>
-        <w:pStyle w:val="Odstavekseznama"/>
+        <w:pStyle w:val="ListParagraph"/>
         <w:numPr>
           <w:ilvl w:val="0"/>
           <w:numId w:val="7"/>
@@ -64,7 +64,7 @@
     </w:p>
     <w:p>
       <w:pPr>
-        <w:pStyle w:val="Odstavekseznama"/>
+        <w:pStyle w:val="ListParagraph"/>
         <w:numPr>
           <w:ilvl w:val="0"/>
           <w:numId w:val="7"/>
@@ -76,7 +76,7 @@
     </w:p>
     <w:p>
       <w:pPr>
-        <w:pStyle w:val="Odstavekseznama"/>
+        <w:pStyle w:val="ListParagraph"/>
         <w:numPr>
           <w:ilvl w:val="0"/>
           <w:numId w:val="8"/>
@@ -88,7 +88,7 @@
     </w:p>
     <w:p>
       <w:pPr>
-        <w:pStyle w:val="Odstavekseznama"/>
+        <w:pStyle w:val="ListParagraph"/>
         <w:numPr>
           <w:ilvl w:val="0"/>
           <w:numId w:val="8"/>
@@ -100,7 +100,7 @@
     </w:p>
     <w:p>
       <w:pPr>
-        <w:pStyle w:val="Odstavekseznama"/>
+        <w:pStyle w:val="ListParagraph"/>
         <w:numPr>
           <w:ilvl w:val="0"/>
           <w:numId w:val="10"/>
@@ -112,20 +112,19 @@
     </w:p>
     <w:p>
       <w:pPr>
-        <w:pStyle w:val="Naslov1"/>
-      </w:pPr>
-      <w:r>
-        <w:t>Povezava do repozitorija na GitHubu</w:t>
-      </w:r>
-    </w:p>
-    <w:p>
-      <w:r>
-        <w:t>https://github.com/niny8888/EMP</w:t>
-      </w:r>
-    </w:p>
-    <w:p>
-      <w:pPr>
-        <w:pStyle w:val="Naslov1"/>
+        <w:pStyle w:val="ListParagraph"/>
+        <w:numPr>
+          <w:ilvl w:val="0"/>
+          <w:numId w:val="10"/>
+        </w:numPr>
+      </w:pPr>
+      <w:r>
+        <w:t>Baza: SQLite</w:t>
+      </w:r>
+    </w:p>
+    <w:p>
+      <w:pPr>
+        <w:pStyle w:val="Heading1"/>
       </w:pPr>
       <w:r>
         <w:t>Trenutno implementirane funkcionalnosti</w:t>
@@ -133,7 +132,7 @@
     </w:p>
     <w:p>
       <w:pPr>
-        <w:pStyle w:val="Odstavekseznama"/>
+        <w:pStyle w:val="ListParagraph"/>
         <w:numPr>
           <w:ilvl w:val="0"/>
           <w:numId w:val="1"/>
@@ -145,7 +144,7 @@
     </w:p>
     <w:p>
       <w:pPr>
-        <w:pStyle w:val="Odstavekseznama"/>
+        <w:pStyle w:val="ListParagraph"/>
         <w:numPr>
           <w:ilvl w:val="1"/>
           <w:numId w:val="1"/>
@@ -157,7 +156,7 @@
     </w:p>
     <w:p>
       <w:pPr>
-        <w:pStyle w:val="Odstavekseznama"/>
+        <w:pStyle w:val="ListParagraph"/>
         <w:numPr>
           <w:ilvl w:val="1"/>
           <w:numId w:val="1"/>
@@ -213,46 +212,61 @@
     </w:p>
     <w:p>
       <w:pPr>
-        <w:pStyle w:val="Odstavekseznama"/>
+        <w:pStyle w:val="ListParagraph"/>
         <w:numPr>
           <w:ilvl w:val="0"/>
           <w:numId w:val="1"/>
         </w:numPr>
       </w:pPr>
       <w:r>
-        <w:t>Zaslon za zbiranje glasbe (Nina Plevnik)</w:t>
-      </w:r>
-    </w:p>
-    <w:p>
-      <w:pPr>
-        <w:pStyle w:val="Odstavekseznama"/>
+        <w:t>Zaslon za iskanje glasbe (Nina Plevnik)</w:t>
+      </w:r>
+    </w:p>
+    <w:p>
+      <w:pPr>
+        <w:pStyle w:val="ListParagraph"/>
         <w:numPr>
           <w:ilvl w:val="1"/>
           <w:numId w:val="1"/>
         </w:numPr>
       </w:pPr>
       <w:r>
-        <w:t>Playlist je seznam vse uporabnikove glasbe, med katero lahko izbira, ob kliku na izbran pesem se v spodnjem delu ekrana prikaže polje, ki prekrije del playlista in prikazuje trenutno pesem in njen status igranja.</w:t>
-      </w:r>
-    </w:p>
-    <w:p>
-      <w:pPr>
-        <w:pStyle w:val="Odstavekseznama"/>
+        <w:t>o Na tem zaslonu uporabnik lahko išče poljubne pesmi po imenu skladateljev ali</w:t>
+      </w:r>
+      <w:r>
+        <w:t xml:space="preserve"> </w:t>
+      </w:r>
+      <w:r>
+        <w:t>imenu same skladbe. Po kliku na željeno pesem ga privede na naslednji</w:t>
+      </w:r>
+      <w:r>
+        <w:t xml:space="preserve"> </w:t>
+      </w:r>
+      <w:r>
+        <w:t>zaslon</w:t>
+      </w:r>
+      <w:r>
+        <w:t xml:space="preserve"> </w:t>
+      </w:r>
+      <w:r>
+        <w:t>za predvajanje glasbe</w:t>
+      </w:r>
+    </w:p>
+    <w:p>
+      <w:pPr>
+        <w:pStyle w:val="ListParagraph"/>
         <w:numPr>
           <w:ilvl w:val="1"/>
           <w:numId w:val="1"/>
         </w:numPr>
       </w:pPr>
       <w:r>
-        <w:rPr>
-          <w:noProof/>
-        </w:rPr>
         <w:lastRenderedPageBreak/>
         <w:drawing>
-          <wp:inline distT="0" distB="0" distL="0" distR="0" wp14:anchorId="6CB55EF8" wp14:editId="537D7B11">
-            <wp:extent cx="2724150" cy="5038724"/>
+          <wp:inline distT="0" distB="0" distL="0" distR="0" wp14:anchorId="3B10D16A" wp14:editId="72D6A2C9">
+            <wp:extent cx="3581900" cy="6630325"/>
             <wp:effectExtent l="0" t="0" r="0" b="0"/>
-            <wp:docPr id="1624735034" name="Slika 1624735034"/>
+            <wp:docPr id="1299812662" name="Picture 1" descr="A screenshot of a phone&#10;&#10;Description automatically generated"/>
             <wp:cNvGraphicFramePr>
               <a:graphicFrameLocks xmlns:a="http://schemas.openxmlformats.org/drawingml/2006/main" noChangeAspect="1"/>
             </wp:cNvGraphicFramePr>
@@ -260,17 +274,11 @@
               <a:graphicData uri="http://schemas.openxmlformats.org/drawingml/2006/picture">
                 <pic:pic xmlns:pic="http://schemas.openxmlformats.org/drawingml/2006/picture">
                   <pic:nvPicPr>
-                    <pic:cNvPr id="0" name=""/>
+                    <pic:cNvPr id="1299812662" name="Picture 1" descr="A screenshot of a phone&#10;&#10;Description automatically generated"/>
                     <pic:cNvPicPr/>
                   </pic:nvPicPr>
                   <pic:blipFill>
-                    <a:blip r:embed="rId6">
-                      <a:extLst>
-                        <a:ext uri="{28A0092B-C50C-407E-A947-70E740481C1C}">
-                          <a14:useLocalDpi xmlns:a14="http://schemas.microsoft.com/office/drawing/2010/main" val="0"/>
-                        </a:ext>
-                      </a:extLst>
-                    </a:blip>
+                    <a:blip r:embed="rId6"/>
                     <a:stretch>
                       <a:fillRect/>
                     </a:stretch>
@@ -278,7 +286,7 @@
                   <pic:spPr>
                     <a:xfrm>
                       <a:off x="0" y="0"/>
-                      <a:ext cx="2724150" cy="5038724"/>
+                      <a:ext cx="3581900" cy="6630325"/>
                     </a:xfrm>
                     <a:prstGeom prst="rect">
                       <a:avLst/>
@@ -293,7 +301,7 @@
     </w:p>
     <w:p>
       <w:pPr>
-        <w:pStyle w:val="Odstavekseznama"/>
+        <w:pStyle w:val="ListParagraph"/>
         <w:numPr>
           <w:ilvl w:val="0"/>
           <w:numId w:val="1"/>
@@ -305,7 +313,7 @@
     </w:p>
     <w:p>
       <w:pPr>
-        <w:pStyle w:val="Odstavekseznama"/>
+        <w:pStyle w:val="ListParagraph"/>
         <w:numPr>
           <w:ilvl w:val="1"/>
           <w:numId w:val="1"/>
@@ -317,7 +325,7 @@
     </w:p>
     <w:p>
       <w:pPr>
-        <w:pStyle w:val="Odstavekseznama"/>
+        <w:pStyle w:val="ListParagraph"/>
         <w:numPr>
           <w:ilvl w:val="1"/>
           <w:numId w:val="1"/>
@@ -373,7 +381,90 @@
     </w:p>
     <w:p>
       <w:pPr>
-        <w:pStyle w:val="Naslov1"/>
+        <w:pStyle w:val="ListParagraph"/>
+        <w:numPr>
+          <w:ilvl w:val="0"/>
+          <w:numId w:val="1"/>
+        </w:numPr>
+      </w:pPr>
+      <w:r>
+        <w:t>Shranjevanje glasbe na liked playlist (Tilen Smrdel)</w:t>
+      </w:r>
+    </w:p>
+    <w:p>
+      <w:pPr>
+        <w:pStyle w:val="ListParagraph"/>
+        <w:numPr>
+          <w:ilvl w:val="1"/>
+          <w:numId w:val="1"/>
+        </w:numPr>
+      </w:pPr>
+      <w:r>
+        <w:t>Na playlist lahko shranjujemo glasbo s klikom na pritisk gumba like. To vzame</w:t>
+      </w:r>
+      <w:r>
+        <w:t xml:space="preserve"> </w:t>
+      </w:r>
+      <w:r>
+        <w:t>api link na skladbo in to pusha na bazo kjer se hrani. Glasbo lahko odpremo</w:t>
+      </w:r>
+      <w:r>
+        <w:t xml:space="preserve"> </w:t>
+      </w:r>
+      <w:r>
+        <w:t>potem s klikom nanjo znotraj liked playlista.</w:t>
+      </w:r>
+    </w:p>
+    <w:p>
+      <w:pPr>
+        <w:pStyle w:val="ListParagraph"/>
+        <w:numPr>
+          <w:ilvl w:val="1"/>
+          <w:numId w:val="1"/>
+        </w:numPr>
+      </w:pPr>
+      <w:r>
+        <w:lastRenderedPageBreak/>
+        <w:drawing>
+          <wp:inline distT="0" distB="0" distL="0" distR="0" wp14:anchorId="178CA125" wp14:editId="164623CC">
+            <wp:extent cx="3105583" cy="5753903"/>
+            <wp:effectExtent l="0" t="0" r="0" b="0"/>
+            <wp:docPr id="1610818673" name="Picture 1" descr="A screenshot of a computer&#10;&#10;Description automatically generated"/>
+            <wp:cNvGraphicFramePr>
+              <a:graphicFrameLocks xmlns:a="http://schemas.openxmlformats.org/drawingml/2006/main" noChangeAspect="1"/>
+            </wp:cNvGraphicFramePr>
+            <a:graphic xmlns:a="http://schemas.openxmlformats.org/drawingml/2006/main">
+              <a:graphicData uri="http://schemas.openxmlformats.org/drawingml/2006/picture">
+                <pic:pic xmlns:pic="http://schemas.openxmlformats.org/drawingml/2006/picture">
+                  <pic:nvPicPr>
+                    <pic:cNvPr id="1610818673" name="Picture 1" descr="A screenshot of a computer&#10;&#10;Description automatically generated"/>
+                    <pic:cNvPicPr/>
+                  </pic:nvPicPr>
+                  <pic:blipFill>
+                    <a:blip r:embed="rId8"/>
+                    <a:stretch>
+                      <a:fillRect/>
+                    </a:stretch>
+                  </pic:blipFill>
+                  <pic:spPr>
+                    <a:xfrm>
+                      <a:off x="0" y="0"/>
+                      <a:ext cx="3105583" cy="5753903"/>
+                    </a:xfrm>
+                    <a:prstGeom prst="rect">
+                      <a:avLst/>
+                    </a:prstGeom>
+                  </pic:spPr>
+                </pic:pic>
+              </a:graphicData>
+            </a:graphic>
+          </wp:inline>
+        </w:drawing>
+      </w:r>
+    </w:p>
+    <w:p>
+      <w:pPr>
+        <w:pStyle w:val="Heading1"/>
       </w:pPr>
       <w:r>
         <w:t>Implementirane</w:t>
@@ -390,7 +481,7 @@
     </w:p>
     <w:p>
       <w:pPr>
-        <w:pStyle w:val="Odstavekseznama"/>
+        <w:pStyle w:val="ListParagraph"/>
         <w:numPr>
           <w:ilvl w:val="0"/>
           <w:numId w:val="20"/>
@@ -409,7 +500,7 @@
     </w:p>
     <w:p>
       <w:pPr>
-        <w:pStyle w:val="Odstavekseznama"/>
+        <w:pStyle w:val="ListParagraph"/>
         <w:numPr>
           <w:ilvl w:val="0"/>
           <w:numId w:val="20"/>
@@ -428,7 +519,7 @@
     </w:p>
     <w:p>
       <w:pPr>
-        <w:pStyle w:val="Odstavekseznama"/>
+        <w:pStyle w:val="ListParagraph"/>
         <w:numPr>
           <w:ilvl w:val="0"/>
           <w:numId w:val="20"/>
@@ -447,7 +538,7 @@
     </w:p>
     <w:p>
       <w:pPr>
-        <w:pStyle w:val="Odstavekseznama"/>
+        <w:pStyle w:val="ListParagraph"/>
         <w:numPr>
           <w:ilvl w:val="0"/>
           <w:numId w:val="20"/>
@@ -463,13 +554,16 @@
       <w:r>
         <w:t xml:space="preserve"> Pridobivanje podatkov o skladbah, izvajalcih in albumih prek Deezer AP</w:t>
       </w:r>
+      <w:r>
+        <w:t>I</w:t>
+      </w:r>
     </w:p>
     <w:p/>
     <w:p/>
     <w:p/>
     <w:p>
       <w:pPr>
-        <w:pStyle w:val="Naslov1"/>
+        <w:pStyle w:val="Heading1"/>
       </w:pPr>
       <w:r>
         <w:lastRenderedPageBreak/>
@@ -502,7 +596,7 @@
     </w:p>
     <w:p>
       <w:pPr>
-        <w:pStyle w:val="Odstavekseznama"/>
+        <w:pStyle w:val="ListParagraph"/>
         <w:numPr>
           <w:ilvl w:val="0"/>
           <w:numId w:val="19"/>
@@ -521,7 +615,7 @@
     </w:p>
     <w:p>
       <w:pPr>
-        <w:pStyle w:val="Odstavekseznama"/>
+        <w:pStyle w:val="ListParagraph"/>
         <w:numPr>
           <w:ilvl w:val="0"/>
           <w:numId w:val="19"/>
@@ -540,7 +634,7 @@
     </w:p>
     <w:p>
       <w:pPr>
-        <w:pStyle w:val="Odstavekseznama"/>
+        <w:pStyle w:val="ListParagraph"/>
         <w:numPr>
           <w:ilvl w:val="0"/>
           <w:numId w:val="19"/>
@@ -560,7 +654,7 @@
     <w:p/>
     <w:p>
       <w:pPr>
-        <w:pStyle w:val="Naslov1"/>
+        <w:pStyle w:val="Heading1"/>
       </w:pPr>
       <w:r>
         <w:t>Demonstracija primera</w:t>
@@ -608,7 +702,7 @@
     <w:p/>
     <w:p>
       <w:pPr>
-        <w:pStyle w:val="Naslov1"/>
+        <w:pStyle w:val="Heading1"/>
       </w:pPr>
       <w:r>
         <w:t>Uporaba</w:t>
@@ -678,7 +772,7 @@
     </w:p>
     <w:p>
       <w:pPr>
-        <w:pStyle w:val="Naslov1"/>
+        <w:pStyle w:val="Heading1"/>
       </w:pPr>
       <w:r>
         <w:t>Uporaba</w:t>
@@ -697,7 +791,7 @@
     <w:p/>
     <w:p>
       <w:pPr>
-        <w:pStyle w:val="Naslov1"/>
+        <w:pStyle w:val="Heading1"/>
       </w:pPr>
       <w:r>
         <w:lastRenderedPageBreak/>
@@ -711,79 +805,46 @@
     </w:p>
     <w:p>
       <w:pPr>
-        <w:numPr>
-          <w:ilvl w:val="0"/>
-          <w:numId w:val="18"/>
-        </w:numPr>
-      </w:pPr>
-      <w:r>
         <w:rPr>
           <w:b/>
           <w:bCs/>
         </w:rPr>
-        <w:t>Artist (Izvajalec):</w:t>
-      </w:r>
-      <w:r>
-        <w:t xml:space="preserve"> Informacije o izvajalcu, kot so ime, slike, povezava do skladb (npr. Artist.kt)​Artist.</w:t>
-      </w:r>
-    </w:p>
-    <w:p>
-      <w:pPr>
-        <w:numPr>
-          <w:ilvl w:val="0"/>
-          <w:numId w:val="18"/>
-        </w:numPr>
       </w:pPr>
       <w:r>
         <w:rPr>
           <w:b/>
           <w:bCs/>
         </w:rPr>
-        <w:t>Album:</w:t>
-      </w:r>
-      <w:r>
-        <w:t xml:space="preserve"> Podatki o albumu, kot so naslov, naslovnica, povezava do skladb (npr. Album.kt)​.</w:t>
-      </w:r>
-    </w:p>
-    <w:p>
-      <w:pPr>
-        <w:numPr>
-          <w:ilvl w:val="0"/>
-          <w:numId w:val="18"/>
-        </w:numPr>
-      </w:pPr>
+        <w:t>ID, SONGTITLE, SONGARTIST, SONG</w:t>
+      </w:r>
       <w:r>
         <w:rPr>
           <w:b/>
           <w:bCs/>
         </w:rPr>
-        <w:t>Data:</w:t>
-      </w:r>
-      <w:r>
-        <w:t xml:space="preserve"> Vsebuje podatke o posamezni skladbi, povezavi do predogleda in izvajalcu (npr. Data.kt)​.</w:t>
-      </w:r>
-    </w:p>
-    <w:p>
-      <w:pPr>
-        <w:numPr>
-          <w:ilvl w:val="0"/>
-          <w:numId w:val="18"/>
-        </w:numPr>
-      </w:pPr>
-      <w:r>
-        <w:rPr>
-          <w:b/>
-          <w:bCs/>
-        </w:rPr>
-        <w:t>MyData:</w:t>
-      </w:r>
-      <w:r>
-        <w:t xml:space="preserve"> Glavni model za odgovore iz API-ja, ki vključuje seznam skladb, število rezultatov in povezavo za nadaljevanje (npr. MyData.kt)​.</w:t>
+        <w:t>ALBUM, SONGIMAGE, PLAY</w:t>
+      </w:r>
+    </w:p>
+    <w:p>
+      <w:r>
+        <w:t>Tabela hrani podatke ki jih prejmemo preko deezer apija, dokaj samoumevno kaj katera entiteta hrani: SONGTITLE hrani imena pesmi, SONGARTIST hrani imena skladateljev, SONGALBUM hranijo imena albumov, SONGIMAGE hranijo povezave za prenos slik, PLAY pa hranijo povezave za predvajanje glasbe</w:t>
       </w:r>
     </w:p>
     <w:p/>
     <w:p/>
-    <w:p/>
+    <w:p>
+      <w:pPr>
+        <w:pStyle w:val="Heading1"/>
+      </w:pPr>
+      <w:r>
+        <w:t>Povezava do repozitorija na GitHubu</w:t>
+      </w:r>
+    </w:p>
+    <w:p>
+      <w:r>
+        <w:t>https://github.com/niny8888/EMP</w:t>
+      </w:r>
+    </w:p>
     <w:p/>
     <w:sectPr>
       <w:pgSz w:w="11906" w:h="16838"/>
@@ -3766,15 +3827,15 @@
     <w:lsdException w:name="Unresolved Mention" w:semiHidden="1" w:unhideWhenUsed="1"/>
     <w:lsdException w:name="Smart Link" w:semiHidden="1" w:unhideWhenUsed="1"/>
   </w:latentStyles>
-  <w:style w:type="paragraph" w:default="1" w:styleId="Navaden">
+  <w:style w:type="paragraph" w:default="1" w:styleId="Normal">
     <w:name w:val="Normal"/>
     <w:qFormat/>
   </w:style>
-  <w:style w:type="paragraph" w:styleId="Naslov1">
+  <w:style w:type="paragraph" w:styleId="Heading1">
     <w:name w:val="heading 1"/>
-    <w:basedOn w:val="Navaden"/>
-    <w:next w:val="Navaden"/>
-    <w:link w:val="Naslov1Znak"/>
+    <w:basedOn w:val="Normal"/>
+    <w:next w:val="Normal"/>
+    <w:link w:val="Heading1Char"/>
     <w:uiPriority w:val="9"/>
     <w:qFormat/>
     <w:rsid w:val="001C0D1D"/>
@@ -3790,11 +3851,11 @@
       <w:szCs w:val="40"/>
     </w:rPr>
   </w:style>
-  <w:style w:type="paragraph" w:styleId="Naslov2">
+  <w:style w:type="paragraph" w:styleId="Heading2">
     <w:name w:val="heading 2"/>
-    <w:basedOn w:val="Navaden"/>
-    <w:next w:val="Navaden"/>
-    <w:link w:val="Naslov2Znak"/>
+    <w:basedOn w:val="Normal"/>
+    <w:next w:val="Normal"/>
+    <w:link w:val="Heading2Char"/>
     <w:uiPriority w:val="9"/>
     <w:semiHidden/>
     <w:unhideWhenUsed/>
@@ -3813,11 +3874,11 @@
       <w:szCs w:val="32"/>
     </w:rPr>
   </w:style>
-  <w:style w:type="paragraph" w:styleId="Naslov3">
+  <w:style w:type="paragraph" w:styleId="Heading3">
     <w:name w:val="heading 3"/>
-    <w:basedOn w:val="Navaden"/>
-    <w:next w:val="Navaden"/>
-    <w:link w:val="Naslov3Znak"/>
+    <w:basedOn w:val="Normal"/>
+    <w:next w:val="Normal"/>
+    <w:link w:val="Heading3Char"/>
     <w:uiPriority w:val="9"/>
     <w:semiHidden/>
     <w:unhideWhenUsed/>
@@ -3836,11 +3897,11 @@
       <w:szCs w:val="28"/>
     </w:rPr>
   </w:style>
-  <w:style w:type="paragraph" w:styleId="Naslov4">
+  <w:style w:type="paragraph" w:styleId="Heading4">
     <w:name w:val="heading 4"/>
-    <w:basedOn w:val="Navaden"/>
-    <w:next w:val="Navaden"/>
-    <w:link w:val="Naslov4Znak"/>
+    <w:basedOn w:val="Normal"/>
+    <w:next w:val="Normal"/>
+    <w:link w:val="Heading4Char"/>
     <w:uiPriority w:val="9"/>
     <w:semiHidden/>
     <w:unhideWhenUsed/>
@@ -3859,11 +3920,11 @@
       <w:color w:val="2F5496" w:themeColor="accent1" w:themeShade="BF"/>
     </w:rPr>
   </w:style>
-  <w:style w:type="paragraph" w:styleId="Naslov5">
+  <w:style w:type="paragraph" w:styleId="Heading5">
     <w:name w:val="heading 5"/>
-    <w:basedOn w:val="Navaden"/>
-    <w:next w:val="Navaden"/>
-    <w:link w:val="Naslov5Znak"/>
+    <w:basedOn w:val="Normal"/>
+    <w:next w:val="Normal"/>
+    <w:link w:val="Heading5Char"/>
     <w:uiPriority w:val="9"/>
     <w:semiHidden/>
     <w:unhideWhenUsed/>
@@ -3880,11 +3941,11 @@
       <w:color w:val="2F5496" w:themeColor="accent1" w:themeShade="BF"/>
     </w:rPr>
   </w:style>
-  <w:style w:type="paragraph" w:styleId="Naslov6">
+  <w:style w:type="paragraph" w:styleId="Heading6">
     <w:name w:val="heading 6"/>
-    <w:basedOn w:val="Navaden"/>
-    <w:next w:val="Navaden"/>
-    <w:link w:val="Naslov6Znak"/>
+    <w:basedOn w:val="Normal"/>
+    <w:next w:val="Normal"/>
+    <w:link w:val="Heading6Char"/>
     <w:uiPriority w:val="9"/>
     <w:semiHidden/>
     <w:unhideWhenUsed/>
@@ -3903,11 +3964,11 @@
       <w:color w:val="595959" w:themeColor="text1" w:themeTint="A6"/>
     </w:rPr>
   </w:style>
-  <w:style w:type="paragraph" w:styleId="Naslov7">
+  <w:style w:type="paragraph" w:styleId="Heading7">
     <w:name w:val="heading 7"/>
-    <w:basedOn w:val="Navaden"/>
-    <w:next w:val="Navaden"/>
-    <w:link w:val="Naslov7Znak"/>
+    <w:basedOn w:val="Normal"/>
+    <w:next w:val="Normal"/>
+    <w:link w:val="Heading7Char"/>
     <w:uiPriority w:val="9"/>
     <w:semiHidden/>
     <w:unhideWhenUsed/>
@@ -3924,11 +3985,11 @@
       <w:color w:val="595959" w:themeColor="text1" w:themeTint="A6"/>
     </w:rPr>
   </w:style>
-  <w:style w:type="paragraph" w:styleId="Naslov8">
+  <w:style w:type="paragraph" w:styleId="Heading8">
     <w:name w:val="heading 8"/>
-    <w:basedOn w:val="Navaden"/>
-    <w:next w:val="Navaden"/>
-    <w:link w:val="Naslov8Znak"/>
+    <w:basedOn w:val="Normal"/>
+    <w:next w:val="Normal"/>
+    <w:link w:val="Heading8Char"/>
     <w:uiPriority w:val="9"/>
     <w:semiHidden/>
     <w:unhideWhenUsed/>
@@ -3947,11 +4008,11 @@
       <w:color w:val="272727" w:themeColor="text1" w:themeTint="D8"/>
     </w:rPr>
   </w:style>
-  <w:style w:type="paragraph" w:styleId="Naslov9">
+  <w:style w:type="paragraph" w:styleId="Heading9">
     <w:name w:val="heading 9"/>
-    <w:basedOn w:val="Navaden"/>
-    <w:next w:val="Navaden"/>
-    <w:link w:val="Naslov9Znak"/>
+    <w:basedOn w:val="Normal"/>
+    <w:next w:val="Normal"/>
+    <w:link w:val="Heading9Char"/>
     <w:uiPriority w:val="9"/>
     <w:semiHidden/>
     <w:unhideWhenUsed/>
@@ -3968,12 +4029,13 @@
       <w:color w:val="272727" w:themeColor="text1" w:themeTint="D8"/>
     </w:rPr>
   </w:style>
-  <w:style w:type="character" w:default="1" w:styleId="Privzetapisavaodstavka">
+  <w:style w:type="character" w:default="1" w:styleId="DefaultParagraphFont">
     <w:name w:val="Default Paragraph Font"/>
     <w:uiPriority w:val="1"/>
+    <w:semiHidden/>
     <w:unhideWhenUsed/>
   </w:style>
-  <w:style w:type="table" w:default="1" w:styleId="Navadnatabela">
+  <w:style w:type="table" w:default="1" w:styleId="TableNormal">
     <w:name w:val="Normal Table"/>
     <w:uiPriority w:val="99"/>
     <w:semiHidden/>
@@ -3988,16 +4050,16 @@
       </w:tblCellMar>
     </w:tblPr>
   </w:style>
-  <w:style w:type="numbering" w:default="1" w:styleId="Brezseznama">
+  <w:style w:type="numbering" w:default="1" w:styleId="NoList">
     <w:name w:val="No List"/>
     <w:uiPriority w:val="99"/>
     <w:semiHidden/>
     <w:unhideWhenUsed/>
   </w:style>
-  <w:style w:type="character" w:customStyle="1" w:styleId="Naslov1Znak">
-    <w:name w:val="Naslov 1 Znak"/>
-    <w:basedOn w:val="Privzetapisavaodstavka"/>
-    <w:link w:val="Naslov1"/>
+  <w:style w:type="character" w:customStyle="1" w:styleId="Heading1Char">
+    <w:name w:val="Heading 1 Char"/>
+    <w:basedOn w:val="DefaultParagraphFont"/>
+    <w:link w:val="Heading1"/>
     <w:uiPriority w:val="9"/>
     <w:rsid w:val="001C0D1D"/>
     <w:rPr>
@@ -4006,10 +4068,10 @@
       <w:szCs w:val="40"/>
     </w:rPr>
   </w:style>
-  <w:style w:type="character" w:customStyle="1" w:styleId="Naslov2Znak">
-    <w:name w:val="Naslov 2 Znak"/>
-    <w:basedOn w:val="Privzetapisavaodstavka"/>
-    <w:link w:val="Naslov2"/>
+  <w:style w:type="character" w:customStyle="1" w:styleId="Heading2Char">
+    <w:name w:val="Heading 2 Char"/>
+    <w:basedOn w:val="DefaultParagraphFont"/>
+    <w:link w:val="Heading2"/>
     <w:uiPriority w:val="9"/>
     <w:semiHidden/>
     <w:rsid w:val="001C0D1D"/>
@@ -4020,10 +4082,10 @@
       <w:szCs w:val="32"/>
     </w:rPr>
   </w:style>
-  <w:style w:type="character" w:customStyle="1" w:styleId="Naslov3Znak">
-    <w:name w:val="Naslov 3 Znak"/>
-    <w:basedOn w:val="Privzetapisavaodstavka"/>
-    <w:link w:val="Naslov3"/>
+  <w:style w:type="character" w:customStyle="1" w:styleId="Heading3Char">
+    <w:name w:val="Heading 3 Char"/>
+    <w:basedOn w:val="DefaultParagraphFont"/>
+    <w:link w:val="Heading3"/>
     <w:uiPriority w:val="9"/>
     <w:semiHidden/>
     <w:rsid w:val="001C0D1D"/>
@@ -4034,10 +4096,10 @@
       <w:szCs w:val="28"/>
     </w:rPr>
   </w:style>
-  <w:style w:type="character" w:customStyle="1" w:styleId="Naslov4Znak">
-    <w:name w:val="Naslov 4 Znak"/>
-    <w:basedOn w:val="Privzetapisavaodstavka"/>
-    <w:link w:val="Naslov4"/>
+  <w:style w:type="character" w:customStyle="1" w:styleId="Heading4Char">
+    <w:name w:val="Heading 4 Char"/>
+    <w:basedOn w:val="DefaultParagraphFont"/>
+    <w:link w:val="Heading4"/>
     <w:uiPriority w:val="9"/>
     <w:semiHidden/>
     <w:rsid w:val="001C0D1D"/>
@@ -4048,10 +4110,10 @@
       <w:color w:val="2F5496" w:themeColor="accent1" w:themeShade="BF"/>
     </w:rPr>
   </w:style>
-  <w:style w:type="character" w:customStyle="1" w:styleId="Naslov5Znak">
-    <w:name w:val="Naslov 5 Znak"/>
-    <w:basedOn w:val="Privzetapisavaodstavka"/>
-    <w:link w:val="Naslov5"/>
+  <w:style w:type="character" w:customStyle="1" w:styleId="Heading5Char">
+    <w:name w:val="Heading 5 Char"/>
+    <w:basedOn w:val="DefaultParagraphFont"/>
+    <w:link w:val="Heading5"/>
     <w:uiPriority w:val="9"/>
     <w:semiHidden/>
     <w:rsid w:val="001C0D1D"/>
@@ -4060,10 +4122,10 @@
       <w:color w:val="2F5496" w:themeColor="accent1" w:themeShade="BF"/>
     </w:rPr>
   </w:style>
-  <w:style w:type="character" w:customStyle="1" w:styleId="Naslov6Znak">
-    <w:name w:val="Naslov 6 Znak"/>
-    <w:basedOn w:val="Privzetapisavaodstavka"/>
-    <w:link w:val="Naslov6"/>
+  <w:style w:type="character" w:customStyle="1" w:styleId="Heading6Char">
+    <w:name w:val="Heading 6 Char"/>
+    <w:basedOn w:val="DefaultParagraphFont"/>
+    <w:link w:val="Heading6"/>
     <w:uiPriority w:val="9"/>
     <w:semiHidden/>
     <w:rsid w:val="001C0D1D"/>
@@ -4074,10 +4136,10 @@
       <w:color w:val="595959" w:themeColor="text1" w:themeTint="A6"/>
     </w:rPr>
   </w:style>
-  <w:style w:type="character" w:customStyle="1" w:styleId="Naslov7Znak">
-    <w:name w:val="Naslov 7 Znak"/>
-    <w:basedOn w:val="Privzetapisavaodstavka"/>
-    <w:link w:val="Naslov7"/>
+  <w:style w:type="character" w:customStyle="1" w:styleId="Heading7Char">
+    <w:name w:val="Heading 7 Char"/>
+    <w:basedOn w:val="DefaultParagraphFont"/>
+    <w:link w:val="Heading7"/>
     <w:uiPriority w:val="9"/>
     <w:semiHidden/>
     <w:rsid w:val="001C0D1D"/>
@@ -4086,10 +4148,10 @@
       <w:color w:val="595959" w:themeColor="text1" w:themeTint="A6"/>
     </w:rPr>
   </w:style>
-  <w:style w:type="character" w:customStyle="1" w:styleId="Naslov8Znak">
-    <w:name w:val="Naslov 8 Znak"/>
-    <w:basedOn w:val="Privzetapisavaodstavka"/>
-    <w:link w:val="Naslov8"/>
+  <w:style w:type="character" w:customStyle="1" w:styleId="Heading8Char">
+    <w:name w:val="Heading 8 Char"/>
+    <w:basedOn w:val="DefaultParagraphFont"/>
+    <w:link w:val="Heading8"/>
     <w:uiPriority w:val="9"/>
     <w:semiHidden/>
     <w:rsid w:val="001C0D1D"/>
@@ -4100,10 +4162,10 @@
       <w:color w:val="272727" w:themeColor="text1" w:themeTint="D8"/>
     </w:rPr>
   </w:style>
-  <w:style w:type="character" w:customStyle="1" w:styleId="Naslov9Znak">
-    <w:name w:val="Naslov 9 Znak"/>
-    <w:basedOn w:val="Privzetapisavaodstavka"/>
-    <w:link w:val="Naslov9"/>
+  <w:style w:type="character" w:customStyle="1" w:styleId="Heading9Char">
+    <w:name w:val="Heading 9 Char"/>
+    <w:basedOn w:val="DefaultParagraphFont"/>
+    <w:link w:val="Heading9"/>
     <w:uiPriority w:val="9"/>
     <w:semiHidden/>
     <w:rsid w:val="001C0D1D"/>
@@ -4112,11 +4174,11 @@
       <w:color w:val="272727" w:themeColor="text1" w:themeTint="D8"/>
     </w:rPr>
   </w:style>
-  <w:style w:type="paragraph" w:styleId="Naslov">
+  <w:style w:type="paragraph" w:styleId="Title">
     <w:name w:val="Title"/>
-    <w:basedOn w:val="Navaden"/>
-    <w:next w:val="Navaden"/>
-    <w:link w:val="NaslovZnak"/>
+    <w:basedOn w:val="Normal"/>
+    <w:next w:val="Normal"/>
+    <w:link w:val="TitleChar"/>
     <w:uiPriority w:val="10"/>
     <w:qFormat/>
     <w:rsid w:val="001C0D1D"/>
@@ -4132,10 +4194,10 @@
       <w:szCs w:val="56"/>
     </w:rPr>
   </w:style>
-  <w:style w:type="character" w:customStyle="1" w:styleId="NaslovZnak">
-    <w:name w:val="Naslov Znak"/>
-    <w:basedOn w:val="Privzetapisavaodstavka"/>
-    <w:link w:val="Naslov"/>
+  <w:style w:type="character" w:customStyle="1" w:styleId="TitleChar">
+    <w:name w:val="Title Char"/>
+    <w:basedOn w:val="DefaultParagraphFont"/>
+    <w:link w:val="Title"/>
     <w:uiPriority w:val="10"/>
     <w:rsid w:val="001C0D1D"/>
     <w:rPr>
@@ -4146,11 +4208,11 @@
       <w:szCs w:val="56"/>
     </w:rPr>
   </w:style>
-  <w:style w:type="paragraph" w:styleId="Podnaslov">
+  <w:style w:type="paragraph" w:styleId="Subtitle">
     <w:name w:val="Subtitle"/>
-    <w:basedOn w:val="Navaden"/>
-    <w:next w:val="Navaden"/>
-    <w:link w:val="PodnaslovZnak"/>
+    <w:basedOn w:val="Normal"/>
+    <w:next w:val="Normal"/>
+    <w:link w:val="SubtitleChar"/>
     <w:uiPriority w:val="11"/>
     <w:qFormat/>
     <w:rsid w:val="001C0D1D"/>
@@ -4167,10 +4229,10 @@
       <w:szCs w:val="28"/>
     </w:rPr>
   </w:style>
-  <w:style w:type="character" w:customStyle="1" w:styleId="PodnaslovZnak">
-    <w:name w:val="Podnaslov Znak"/>
-    <w:basedOn w:val="Privzetapisavaodstavka"/>
-    <w:link w:val="Podnaslov"/>
+  <w:style w:type="character" w:customStyle="1" w:styleId="SubtitleChar">
+    <w:name w:val="Subtitle Char"/>
+    <w:basedOn w:val="DefaultParagraphFont"/>
+    <w:link w:val="Subtitle"/>
     <w:uiPriority w:val="11"/>
     <w:rsid w:val="001C0D1D"/>
     <w:rPr>
@@ -4181,11 +4243,11 @@
       <w:szCs w:val="28"/>
     </w:rPr>
   </w:style>
-  <w:style w:type="paragraph" w:styleId="Citat">
+  <w:style w:type="paragraph" w:styleId="Quote">
     <w:name w:val="Quote"/>
-    <w:basedOn w:val="Navaden"/>
-    <w:next w:val="Navaden"/>
-    <w:link w:val="CitatZnak"/>
+    <w:basedOn w:val="Normal"/>
+    <w:next w:val="Normal"/>
+    <w:link w:val="QuoteChar"/>
     <w:uiPriority w:val="29"/>
     <w:qFormat/>
     <w:rsid w:val="001C0D1D"/>
@@ -4199,10 +4261,10 @@
       <w:color w:val="404040" w:themeColor="text1" w:themeTint="BF"/>
     </w:rPr>
   </w:style>
-  <w:style w:type="character" w:customStyle="1" w:styleId="CitatZnak">
-    <w:name w:val="Citat Znak"/>
-    <w:basedOn w:val="Privzetapisavaodstavka"/>
-    <w:link w:val="Citat"/>
+  <w:style w:type="character" w:customStyle="1" w:styleId="QuoteChar">
+    <w:name w:val="Quote Char"/>
+    <w:basedOn w:val="DefaultParagraphFont"/>
+    <w:link w:val="Quote"/>
     <w:uiPriority w:val="29"/>
     <w:rsid w:val="001C0D1D"/>
     <w:rPr>
@@ -4211,9 +4273,9 @@
       <w:color w:val="404040" w:themeColor="text1" w:themeTint="BF"/>
     </w:rPr>
   </w:style>
-  <w:style w:type="paragraph" w:styleId="Odstavekseznama">
+  <w:style w:type="paragraph" w:styleId="ListParagraph">
     <w:name w:val="List Paragraph"/>
-    <w:basedOn w:val="Navaden"/>
+    <w:basedOn w:val="Normal"/>
     <w:uiPriority w:val="34"/>
     <w:qFormat/>
     <w:rsid w:val="001C0D1D"/>
@@ -4222,9 +4284,9 @@
       <w:contextualSpacing/>
     </w:pPr>
   </w:style>
-  <w:style w:type="character" w:styleId="Intenzivenpoudarek">
+  <w:style w:type="character" w:styleId="IntenseEmphasis">
     <w:name w:val="Intense Emphasis"/>
-    <w:basedOn w:val="Privzetapisavaodstavka"/>
+    <w:basedOn w:val="DefaultParagraphFont"/>
     <w:uiPriority w:val="21"/>
     <w:qFormat/>
     <w:rsid w:val="001C0D1D"/>
@@ -4234,11 +4296,11 @@
       <w:color w:val="2F5496" w:themeColor="accent1" w:themeShade="BF"/>
     </w:rPr>
   </w:style>
-  <w:style w:type="paragraph" w:styleId="Intenzivencitat">
+  <w:style w:type="paragraph" w:styleId="IntenseQuote">
     <w:name w:val="Intense Quote"/>
-    <w:basedOn w:val="Navaden"/>
-    <w:next w:val="Navaden"/>
-    <w:link w:val="IntenzivencitatZnak"/>
+    <w:basedOn w:val="Normal"/>
+    <w:next w:val="Normal"/>
+    <w:link w:val="IntenseQuoteChar"/>
     <w:uiPriority w:val="30"/>
     <w:qFormat/>
     <w:rsid w:val="001C0D1D"/>
@@ -4257,10 +4319,10 @@
       <w:color w:val="2F5496" w:themeColor="accent1" w:themeShade="BF"/>
     </w:rPr>
   </w:style>
-  <w:style w:type="character" w:customStyle="1" w:styleId="IntenzivencitatZnak">
-    <w:name w:val="Intenziven citat Znak"/>
-    <w:basedOn w:val="Privzetapisavaodstavka"/>
-    <w:link w:val="Intenzivencitat"/>
+  <w:style w:type="character" w:customStyle="1" w:styleId="IntenseQuoteChar">
+    <w:name w:val="Intense Quote Char"/>
+    <w:basedOn w:val="DefaultParagraphFont"/>
+    <w:link w:val="IntenseQuote"/>
     <w:uiPriority w:val="30"/>
     <w:rsid w:val="001C0D1D"/>
     <w:rPr>
@@ -4269,9 +4331,9 @@
       <w:color w:val="2F5496" w:themeColor="accent1" w:themeShade="BF"/>
     </w:rPr>
   </w:style>
-  <w:style w:type="character" w:styleId="Intenzivensklic">
+  <w:style w:type="character" w:styleId="IntenseReference">
     <w:name w:val="Intense Reference"/>
-    <w:basedOn w:val="Privzetapisavaodstavka"/>
+    <w:basedOn w:val="DefaultParagraphFont"/>
     <w:uiPriority w:val="32"/>
     <w:qFormat/>
     <w:rsid w:val="001C0D1D"/>
@@ -4283,9 +4345,9 @@
       <w:spacing w:val="5"/>
     </w:rPr>
   </w:style>
-  <w:style w:type="character" w:styleId="Hiperpovezava">
+  <w:style w:type="character" w:styleId="Hyperlink">
     <w:name w:val="Hyperlink"/>
-    <w:basedOn w:val="Privzetapisavaodstavka"/>
+    <w:basedOn w:val="DefaultParagraphFont"/>
     <w:uiPriority w:val="99"/>
     <w:unhideWhenUsed/>
     <w:rsid w:val="00E77074"/>
@@ -4294,9 +4356,9 @@
       <w:u w:val="single"/>
     </w:rPr>
   </w:style>
-  <w:style w:type="character" w:styleId="Nerazreenaomemba">
+  <w:style w:type="character" w:styleId="UnresolvedMention">
     <w:name w:val="Unresolved Mention"/>
-    <w:basedOn w:val="Privzetapisavaodstavka"/>
+    <w:basedOn w:val="DefaultParagraphFont"/>
     <w:uiPriority w:val="99"/>
     <w:semiHidden/>
     <w:unhideWhenUsed/>
@@ -4306,9 +4368,9 @@
       <w:shd w:val="clear" w:color="auto" w:fill="E1DFDD"/>
     </w:rPr>
   </w:style>
-  <w:style w:type="paragraph" w:styleId="Navadensplet">
+  <w:style w:type="paragraph" w:styleId="NormalWeb">
     <w:name w:val="Normal (Web)"/>
-    <w:basedOn w:val="Navaden"/>
+    <w:basedOn w:val="Normal"/>
     <w:uiPriority w:val="99"/>
     <w:semiHidden/>
     <w:unhideWhenUsed/>

</xml_diff>